<commit_message>
Analyse detailler et Diagrammejmguay
</commit_message>
<xml_diff>
--- a/Documentation/Analyse detailler.docx
+++ b/Documentation/Analyse detailler.docx
@@ -1185,6 +1185,56 @@
       </w:r>
       <w:r>
         <w:t>lire les informations sans avoir à naviguer entre différentes pages.</w:t>
+      </w:r>
+      <w:r>
+        <w:t xml:space="preserve"> </w:t>
+      </w:r>
+    </w:p>
+    <w:p>
+      <w:pPr>
+        <w:spacing w:line="360" w:lineRule="auto"/>
+      </w:pPr>
+      <w:r>
+        <w:t xml:space="preserve">Le formulaire pour contacter le psychologue permet à un client de contacter facilement le psychologue sans que les informations sensibles ne soient affichées.  </w:t>
+      </w:r>
+    </w:p>
+    <w:p>
+      <w:pPr>
+        <w:spacing w:line="360" w:lineRule="auto"/>
+      </w:pPr>
+      <w:r>
+        <w:lastRenderedPageBreak/>
+        <w:t xml:space="preserve">La création de compte permettrait de facilement suivre ses clients ainsi que de gérer les rendez-vous directement sur le site web.  Il serait aussi possible de sauvegarder des informations tel que des informations de paiements etc.  Ce serait aussi nécessaire pour le nouveau module de paiement en ligne. </w:t>
+      </w:r>
+    </w:p>
+    <w:p>
+      <w:pPr>
+        <w:spacing w:line="360" w:lineRule="auto"/>
+      </w:pPr>
+      <w:r>
+        <w:t xml:space="preserve">Le module de paiement en ligne apporterais un moyen rapide et moderne d’effectuer </w:t>
+      </w:r>
+      <w:r>
+        <w:t>des paiements</w:t>
+      </w:r>
+      <w:r>
+        <w:t xml:space="preserve"> pour le client.</w:t>
+      </w:r>
+    </w:p>
+    <w:p>
+      <w:pPr>
+        <w:pStyle w:val="Titre2"/>
+      </w:pPr>
+      <w:r>
+        <w:t>Conclusion</w:t>
+      </w:r>
+    </w:p>
+    <w:p>
+      <w:pPr>
+        <w:spacing w:line="360" w:lineRule="auto"/>
+      </w:pPr>
+      <w:r>
+        <w:t>Jsais pas trop</w:t>
       </w:r>
       <w:bookmarkStart w:id="4" w:name="_GoBack"/>
       <w:bookmarkEnd w:id="4"/>
@@ -2319,7 +2369,7 @@
   <w:rsids>
     <w:rsidRoot w:val="000170C1"/>
     <w:rsid w:val="000170C1"/>
-    <w:rsid w:val="00C40B12"/>
+    <w:rsid w:val="00DE7D24"/>
   </w:rsids>
   <m:mathPr>
     <m:mathFont m:val="Cambria Math"/>
@@ -3047,7 +3097,7 @@
 </file>
 
 <file path=customXml/itemProps1.xml><?xml version="1.0" encoding="utf-8"?>
-<ds:datastoreItem xmlns:ds="http://schemas.openxmlformats.org/officeDocument/2006/customXml" ds:itemID="{C0E90B28-B6BA-4210-B684-F204B13E891D}">
+<ds:datastoreItem xmlns:ds="http://schemas.openxmlformats.org/officeDocument/2006/customXml" ds:itemID="{8470B749-E16B-4407-897D-E5F8E57B2466}">
   <ds:schemaRefs>
     <ds:schemaRef ds:uri="http://schemas.openxmlformats.org/officeDocument/2006/bibliography"/>
   </ds:schemaRefs>

</xml_diff>